<commit_message>
Update AT01  – ICTICT426 Knowledge By Richard Pountney.docx
</commit_message>
<xml_diff>
--- a/Informational Technology (Game Design)/Part 2/Identify & evaluate emerging technologies & practices/AT01  – ICTICT426 Knowledge By Richard Pountney.docx
+++ b/Informational Technology (Game Design)/Part 2/Identify & evaluate emerging technologies & practices/AT01  – ICTICT426 Knowledge By Richard Pountney.docx
@@ -5457,6 +5457,13 @@
                 <w:sz w:val="20"/>
               </w:rPr>
             </w:pPr>
+            <w:r>
+              <w:rPr>
+                <w:rFonts w:ascii="Tahoma" w:hAnsi="Tahoma" w:cs="Tahoma"/>
+                <w:sz w:val="20"/>
+              </w:rPr>
+              <w:t>VR is Expensive.</w:t>
+            </w:r>
           </w:p>
         </w:tc>
       </w:tr>
@@ -9239,21 +9246,10 @@
 </file>
 
 <file path=customXml/item1.xml><?xml version="1.0" encoding="utf-8"?>
-<p:properties xmlns:p="http://schemas.microsoft.com/office/2006/metadata/properties" xmlns:xsi="http://www.w3.org/2001/XMLSchema-instance" xmlns:pc="http://schemas.microsoft.com/office/infopath/2007/PartnerControls">
-  <documentManagement/>
-</p:properties>
+<b:Sources xmlns:b="http://schemas.openxmlformats.org/officeDocument/2006/bibliography" xmlns="http://schemas.openxmlformats.org/officeDocument/2006/bibliography" SelectedStyle="\APASixthEditionOfficeOnline.xsl" StyleName="APA" Version="6"/>
 </file>
 
 <file path=customXml/item2.xml><?xml version="1.0" encoding="utf-8"?>
-<?mso-contentType ?>
-<FormTemplates xmlns="http://schemas.microsoft.com/sharepoint/v3/contenttype/forms">
-  <Display>DocumentLibraryForm</Display>
-  <Edit>DocumentLibraryForm</Edit>
-  <New>DocumentLibraryForm</New>
-</FormTemplates>
-</file>
-
-<file path=customXml/item3.xml><?xml version="1.0" encoding="utf-8"?>
 <ct:contentTypeSchema xmlns:ct="http://schemas.microsoft.com/office/2006/metadata/contentType" xmlns:ma="http://schemas.microsoft.com/office/2006/metadata/properties/metaAttributes" ct:_="" ma:_="" ma:contentTypeName="Document" ma:contentTypeID="0x010100A5B5323AD63C164E880DE204A0FB1524" ma:contentTypeVersion="2" ma:contentTypeDescription="Create a new document." ma:contentTypeScope="" ma:versionID="3aafecaa1d1ee27c8aa94e23f3aac93a">
   <xsd:schema xmlns:xsd="http://www.w3.org/2001/XMLSchema" xmlns:xs="http://www.w3.org/2001/XMLSchema" xmlns:p="http://schemas.microsoft.com/office/2006/metadata/properties" xmlns:ns3="a2b13c42-4946-4d21-958d-48c19862b4de" targetNamespace="http://schemas.microsoft.com/office/2006/metadata/properties" ma:root="true" ma:fieldsID="f9184597db6b4ec49d9e412b2c468a93" ns3:_="">
     <xsd:import namespace="a2b13c42-4946-4d21-958d-48c19862b4de"/>
@@ -9385,28 +9381,30 @@
 </ct:contentTypeSchema>
 </file>
 
+<file path=customXml/item3.xml><?xml version="1.0" encoding="utf-8"?>
+<?mso-contentType ?>
+<FormTemplates xmlns="http://schemas.microsoft.com/sharepoint/v3/contenttype/forms">
+  <Display>DocumentLibraryForm</Display>
+  <Edit>DocumentLibraryForm</Edit>
+  <New>DocumentLibraryForm</New>
+</FormTemplates>
+</file>
+
 <file path=customXml/item4.xml><?xml version="1.0" encoding="utf-8"?>
-<b:Sources xmlns:b="http://schemas.openxmlformats.org/officeDocument/2006/bibliography" xmlns="http://schemas.openxmlformats.org/officeDocument/2006/bibliography" SelectedStyle="\APASixthEditionOfficeOnline.xsl" StyleName="APA" Version="6"/>
+<p:properties xmlns:p="http://schemas.microsoft.com/office/2006/metadata/properties" xmlns:xsi="http://www.w3.org/2001/XMLSchema-instance" xmlns:pc="http://schemas.microsoft.com/office/infopath/2007/PartnerControls">
+  <documentManagement/>
+</p:properties>
 </file>
 
 <file path=customXml/itemProps1.xml><?xml version="1.0" encoding="utf-8"?>
-<ds:datastoreItem xmlns:ds="http://schemas.openxmlformats.org/officeDocument/2006/customXml" ds:itemID="{DE34826B-69CA-4F73-92F8-D6287CBB69AF}">
+<ds:datastoreItem xmlns:ds="http://schemas.openxmlformats.org/officeDocument/2006/customXml" ds:itemID="{DB3D613B-525F-465D-89E6-F0CA20E55EC5}">
   <ds:schemaRefs>
-    <ds:schemaRef ds:uri="http://schemas.microsoft.com/office/2006/metadata/properties"/>
-    <ds:schemaRef ds:uri="http://schemas.microsoft.com/office/infopath/2007/PartnerControls"/>
+    <ds:schemaRef ds:uri="http://schemas.openxmlformats.org/officeDocument/2006/bibliography"/>
   </ds:schemaRefs>
 </ds:datastoreItem>
 </file>
 
 <file path=customXml/itemProps2.xml><?xml version="1.0" encoding="utf-8"?>
-<ds:datastoreItem xmlns:ds="http://schemas.openxmlformats.org/officeDocument/2006/customXml" ds:itemID="{A80EEEA6-436B-49D9-8C20-9336E244E8CE}">
-  <ds:schemaRefs>
-    <ds:schemaRef ds:uri="http://schemas.microsoft.com/sharepoint/v3/contenttype/forms"/>
-  </ds:schemaRefs>
-</ds:datastoreItem>
-</file>
-
-<file path=customXml/itemProps3.xml><?xml version="1.0" encoding="utf-8"?>
 <ds:datastoreItem xmlns:ds="http://schemas.openxmlformats.org/officeDocument/2006/customXml" ds:itemID="{E3285500-C81E-497D-8930-4C18F7B779BA}">
   <ds:schemaRefs>
     <ds:schemaRef ds:uri="http://schemas.microsoft.com/office/2006/metadata/contentType"/>
@@ -9424,10 +9422,19 @@
 </ds:datastoreItem>
 </file>
 
+<file path=customXml/itemProps3.xml><?xml version="1.0" encoding="utf-8"?>
+<ds:datastoreItem xmlns:ds="http://schemas.openxmlformats.org/officeDocument/2006/customXml" ds:itemID="{A80EEEA6-436B-49D9-8C20-9336E244E8CE}">
+  <ds:schemaRefs>
+    <ds:schemaRef ds:uri="http://schemas.microsoft.com/sharepoint/v3/contenttype/forms"/>
+  </ds:schemaRefs>
+</ds:datastoreItem>
+</file>
+
 <file path=customXml/itemProps4.xml><?xml version="1.0" encoding="utf-8"?>
-<ds:datastoreItem xmlns:ds="http://schemas.openxmlformats.org/officeDocument/2006/customXml" ds:itemID="{DB3D613B-525F-465D-89E6-F0CA20E55EC5}">
+<ds:datastoreItem xmlns:ds="http://schemas.openxmlformats.org/officeDocument/2006/customXml" ds:itemID="{DE34826B-69CA-4F73-92F8-D6287CBB69AF}">
   <ds:schemaRefs>
-    <ds:schemaRef ds:uri="http://schemas.openxmlformats.org/officeDocument/2006/bibliography"/>
+    <ds:schemaRef ds:uri="http://schemas.microsoft.com/office/2006/metadata/properties"/>
+    <ds:schemaRef ds:uri="http://schemas.microsoft.com/office/infopath/2007/PartnerControls"/>
   </ds:schemaRefs>
 </ds:datastoreItem>
 </file>
</xml_diff>